<commit_message>
Deploying to gh-pages from @ marinopagan/pagan_lab@4686ffeb5c54d8fc1b787aaea5781d0aeb2644c3 🚀
</commit_message>
<xml_diff>
--- a/assets/CV_Pagan.docx
+++ b/assets/CV_Pagan.docx
@@ -345,18 +345,8 @@
           <w:sz w:val="22"/>
           <w:szCs w:val="22"/>
         </w:rPr>
-        <w:t xml:space="preserve">, Dr. Massimo </w:t>
-      </w:r>
-      <w:proofErr w:type="spellStart"/>
-      <w:r>
-        <w:rPr>
-          <w:rFonts w:ascii="Arial" w:hAnsi="Arial" w:cs="Arial"/>
-          <w:sz w:val="22"/>
-          <w:szCs w:val="22"/>
-        </w:rPr>
-        <w:t>Pappalardo</w:t>
-      </w:r>
-      <w:proofErr w:type="spellEnd"/>
+        <w:t>, Dr. Massimo Pappalardo</w:t>
+      </w:r>
     </w:p>
     <w:p>
       <w:pPr>
@@ -599,25 +589,7 @@
           <w:sz w:val="22"/>
           <w:szCs w:val="22"/>
         </w:rPr>
-        <w:t xml:space="preserve">Dr. Alberto </w:t>
-      </w:r>
-      <w:proofErr w:type="spellStart"/>
-      <w:r>
-        <w:rPr>
-          <w:rFonts w:ascii="Arial" w:hAnsi="Arial" w:cs="Arial"/>
-          <w:sz w:val="22"/>
-          <w:szCs w:val="22"/>
-        </w:rPr>
-        <w:t>Landi</w:t>
-      </w:r>
-      <w:proofErr w:type="spellEnd"/>
-      <w:r>
-        <w:rPr>
-          <w:rFonts w:ascii="Arial" w:hAnsi="Arial" w:cs="Arial"/>
-          <w:sz w:val="22"/>
-          <w:szCs w:val="22"/>
-        </w:rPr>
-        <w:t xml:space="preserve">, </w:t>
+        <w:t xml:space="preserve">Dr. Alberto Landi, </w:t>
       </w:r>
       <w:r>
         <w:rPr>
@@ -756,29 +728,7 @@
           <w:sz w:val="22"/>
           <w:szCs w:val="22"/>
         </w:rPr>
-        <w:t xml:space="preserve"> </w:t>
-      </w:r>
-      <w:proofErr w:type="spellStart"/>
-      <w:r>
-        <w:rPr>
-          <w:rFonts w:ascii="Arial" w:hAnsi="Arial" w:cs="Arial"/>
-          <w:b/>
-          <w:bCs/>
-          <w:sz w:val="22"/>
-          <w:szCs w:val="22"/>
-        </w:rPr>
-        <w:t>Superiore</w:t>
-      </w:r>
-      <w:proofErr w:type="spellEnd"/>
-      <w:r>
-        <w:rPr>
-          <w:rFonts w:ascii="Arial" w:hAnsi="Arial" w:cs="Arial"/>
-          <w:b/>
-          <w:bCs/>
-          <w:sz w:val="22"/>
-          <w:szCs w:val="22"/>
-        </w:rPr>
-        <w:t xml:space="preserve"> </w:t>
+        <w:t xml:space="preserve"> Superiore </w:t>
       </w:r>
       <w:proofErr w:type="spellStart"/>
       <w:r>
@@ -1778,25 +1728,7 @@
           <w:sz w:val="22"/>
           <w:szCs w:val="22"/>
         </w:rPr>
-        <w:t xml:space="preserve"> </w:t>
-      </w:r>
-      <w:proofErr w:type="spellStart"/>
-      <w:r>
-        <w:rPr>
-          <w:rFonts w:ascii="Arial" w:hAnsi="Arial" w:cs="Arial"/>
-          <w:sz w:val="22"/>
-          <w:szCs w:val="22"/>
-        </w:rPr>
-        <w:t>Superiore</w:t>
-      </w:r>
-      <w:proofErr w:type="spellEnd"/>
-      <w:r>
-        <w:rPr>
-          <w:rFonts w:ascii="Arial" w:hAnsi="Arial" w:cs="Arial"/>
-          <w:sz w:val="22"/>
-          <w:szCs w:val="22"/>
-        </w:rPr>
-        <w:t xml:space="preserve"> </w:t>
+        <w:t xml:space="preserve"> Superiore </w:t>
       </w:r>
       <w:proofErr w:type="spellStart"/>
       <w:r>
@@ -3146,7 +3078,7 @@
           <w:sz w:val="22"/>
           <w:szCs w:val="22"/>
         </w:rPr>
-        <w:t xml:space="preserve">, Piet, A.T.*, </w:t>
+        <w:t xml:space="preserve">, Piet, A.T.*, Kopec, C.D., </w:t>
       </w:r>
       <w:proofErr w:type="spellStart"/>
       <w:r>
@@ -3155,7 +3087,7 @@
           <w:sz w:val="22"/>
           <w:szCs w:val="22"/>
         </w:rPr>
-        <w:t>Kopec</w:t>
+        <w:t>Akrami</w:t>
       </w:r>
       <w:proofErr w:type="spellEnd"/>
       <w:r>
@@ -3164,43 +3096,7 @@
           <w:sz w:val="22"/>
           <w:szCs w:val="22"/>
         </w:rPr>
-        <w:t xml:space="preserve">, C.D., </w:t>
-      </w:r>
-      <w:proofErr w:type="spellStart"/>
-      <w:r>
-        <w:rPr>
-          <w:rFonts w:ascii="Arial" w:hAnsi="Arial" w:cs="Arial"/>
-          <w:sz w:val="22"/>
-          <w:szCs w:val="22"/>
-        </w:rPr>
-        <w:t>Akrami</w:t>
-      </w:r>
-      <w:proofErr w:type="spellEnd"/>
-      <w:r>
-        <w:rPr>
-          <w:rFonts w:ascii="Arial" w:hAnsi="Arial" w:cs="Arial"/>
-          <w:sz w:val="22"/>
-          <w:szCs w:val="22"/>
-        </w:rPr>
-        <w:t xml:space="preserve">, A., Riordan, A.J., </w:t>
-      </w:r>
-      <w:proofErr w:type="spellStart"/>
-      <w:r>
-        <w:rPr>
-          <w:rFonts w:ascii="Arial" w:hAnsi="Arial" w:cs="Arial"/>
-          <w:sz w:val="22"/>
-          <w:szCs w:val="22"/>
-        </w:rPr>
-        <w:t>Erlich</w:t>
-      </w:r>
-      <w:proofErr w:type="spellEnd"/>
-      <w:r>
-        <w:rPr>
-          <w:rFonts w:ascii="Arial" w:hAnsi="Arial" w:cs="Arial"/>
-          <w:sz w:val="22"/>
-          <w:szCs w:val="22"/>
-        </w:rPr>
-        <w:t xml:space="preserve">, J.C., Brody, C.D. (2021) </w:t>
+        <w:t xml:space="preserve">, A., Riordan, A.J., Erlich, J.C., Brody, C.D. (2021) </w:t>
       </w:r>
       <w:hyperlink r:id="rId14" w:history="1">
         <w:proofErr w:type="spellStart"/>
@@ -3368,153 +3264,6 @@
         <w:jc w:val="both"/>
         <w:rPr>
           <w:rFonts w:ascii="Arial" w:hAnsi="Arial" w:cs="Arial"/>
-          <w:b/>
-          <w:bCs/>
-          <w:sz w:val="16"/>
-          <w:szCs w:val="16"/>
-        </w:rPr>
-      </w:pPr>
-    </w:p>
-    <w:p>
-      <w:pPr>
-        <w:jc w:val="both"/>
-        <w:rPr>
-          <w:rFonts w:ascii="Arial" w:hAnsi="Arial" w:cs="Arial"/>
-          <w:sz w:val="22"/>
-          <w:szCs w:val="22"/>
-          <w:lang w:val="en-GB"/>
-        </w:rPr>
-      </w:pPr>
-      <w:r>
-        <w:rPr>
-          <w:rFonts w:ascii="Arial" w:hAnsi="Arial" w:cs="Arial"/>
-          <w:b/>
-          <w:sz w:val="22"/>
-          <w:szCs w:val="22"/>
-        </w:rPr>
-        <w:t>Pagan, M.</w:t>
-      </w:r>
-      <w:r>
-        <w:rPr>
-          <w:rFonts w:ascii="Arial" w:hAnsi="Arial" w:cs="Arial"/>
-          <w:sz w:val="22"/>
-          <w:szCs w:val="22"/>
-        </w:rPr>
-        <w:t xml:space="preserve">, Tang, V., Aoi, M.C., Pillow, J.W., </w:t>
-      </w:r>
-      <w:r>
-        <w:rPr>
-          <w:rFonts w:ascii="Arial" w:hAnsi="Arial" w:cs="Arial"/>
-          <w:sz w:val="22"/>
-          <w:szCs w:val="22"/>
-        </w:rPr>
-        <w:t xml:space="preserve">Mante, V., </w:t>
-      </w:r>
-      <w:proofErr w:type="spellStart"/>
-      <w:r>
-        <w:rPr>
-          <w:rFonts w:ascii="Arial" w:hAnsi="Arial" w:cs="Arial"/>
-          <w:sz w:val="22"/>
-          <w:szCs w:val="22"/>
-        </w:rPr>
-        <w:t>Sussillo</w:t>
-      </w:r>
-      <w:proofErr w:type="spellEnd"/>
-      <w:r>
-        <w:rPr>
-          <w:rFonts w:ascii="Arial" w:hAnsi="Arial" w:cs="Arial"/>
-          <w:sz w:val="22"/>
-          <w:szCs w:val="22"/>
-        </w:rPr>
-        <w:t>, D.</w:t>
-      </w:r>
-      <w:r>
-        <w:rPr>
-          <w:rFonts w:ascii="Arial" w:hAnsi="Arial" w:cs="Arial"/>
-          <w:sz w:val="22"/>
-          <w:szCs w:val="22"/>
-        </w:rPr>
-        <w:t>,</w:t>
-      </w:r>
-      <w:r>
-        <w:rPr>
-          <w:rFonts w:ascii="Arial" w:hAnsi="Arial" w:cs="Arial"/>
-          <w:sz w:val="22"/>
-          <w:szCs w:val="22"/>
-        </w:rPr>
-        <w:t xml:space="preserve"> </w:t>
-      </w:r>
-      <w:r>
-        <w:rPr>
-          <w:rFonts w:ascii="Arial" w:hAnsi="Arial" w:cs="Arial"/>
-          <w:sz w:val="22"/>
-          <w:szCs w:val="22"/>
-        </w:rPr>
-        <w:t>Brody, C.D.</w:t>
-      </w:r>
-      <w:r>
-        <w:rPr>
-          <w:rFonts w:ascii="Arial" w:hAnsi="Arial" w:cs="Arial"/>
-          <w:sz w:val="22"/>
-          <w:szCs w:val="22"/>
-        </w:rPr>
-        <w:t xml:space="preserve"> (2022)</w:t>
-      </w:r>
-      <w:r>
-        <w:rPr>
-          <w:rFonts w:ascii="Arial" w:hAnsi="Arial" w:cs="Arial"/>
-          <w:sz w:val="22"/>
-          <w:szCs w:val="22"/>
-        </w:rPr>
-        <w:t xml:space="preserve"> </w:t>
-      </w:r>
-      <w:hyperlink r:id="rId15" w:history="1">
-        <w:r>
-          <w:rPr>
-            <w:rStyle w:val="Hyperlink"/>
-            <w:rFonts w:ascii="Arial" w:hAnsi="Arial" w:cs="Arial"/>
-            <w:sz w:val="22"/>
-            <w:szCs w:val="22"/>
-          </w:rPr>
-          <w:t>A new theoretical framework jointly explains behavioral and neural variability across subjects performing flexible decision-making</w:t>
-        </w:r>
-      </w:hyperlink>
-      <w:r>
-        <w:rPr>
-          <w:rFonts w:ascii="Arial" w:hAnsi="Arial" w:cs="Arial"/>
-          <w:sz w:val="22"/>
-          <w:szCs w:val="22"/>
-        </w:rPr>
-        <w:t xml:space="preserve">, </w:t>
-      </w:r>
-      <w:proofErr w:type="spellStart"/>
-      <w:r>
-        <w:rPr>
-          <w:rFonts w:ascii="Arial" w:hAnsi="Arial" w:cs="Arial"/>
-          <w:i/>
-          <w:iCs/>
-          <w:sz w:val="22"/>
-          <w:szCs w:val="22"/>
-          <w:lang w:val="en-GB"/>
-        </w:rPr>
-        <w:t>bioRxiv</w:t>
-      </w:r>
-      <w:proofErr w:type="spellEnd"/>
-      <w:r>
-        <w:rPr>
-          <w:rFonts w:ascii="Arial" w:hAnsi="Arial" w:cs="Arial"/>
-          <w:sz w:val="22"/>
-          <w:szCs w:val="22"/>
-          <w:lang w:val="en-GB"/>
-        </w:rPr>
-        <w:t xml:space="preserve">. https://doi.org/10.1101/2022.11.28.518207 </w:t>
-      </w:r>
-    </w:p>
-    <w:p>
-      <w:pPr>
-        <w:jc w:val="both"/>
-        <w:rPr>
-          <w:rFonts w:ascii="Arial" w:hAnsi="Arial" w:cs="Arial"/>
           <w:sz w:val="16"/>
           <w:szCs w:val="16"/>
           <w:lang w:val="en-GB"/>
@@ -3530,7 +3279,6 @@
           <w:bCs/>
           <w:sz w:val="22"/>
           <w:szCs w:val="22"/>
-          <w:lang w:val="en-GB"/>
         </w:rPr>
       </w:pPr>
       <w:r>
@@ -3600,7 +3348,7 @@
         </w:rPr>
         <w:t xml:space="preserve"> (2023), </w:t>
       </w:r>
-      <w:hyperlink r:id="rId16" w:history="1">
+      <w:hyperlink r:id="rId15" w:history="1">
         <w:r>
           <w:rPr>
             <w:rStyle w:val="Hyperlink"/>
@@ -3647,6 +3395,168 @@
           <w:szCs w:val="22"/>
         </w:rPr>
         <w:t> </w:t>
+      </w:r>
+    </w:p>
+    <w:p>
+      <w:pPr>
+        <w:jc w:val="both"/>
+        <w:rPr>
+          <w:rFonts w:ascii="Arial" w:hAnsi="Arial" w:cs="Arial"/>
+          <w:b/>
+          <w:bCs/>
+          <w:sz w:val="16"/>
+          <w:szCs w:val="16"/>
+        </w:rPr>
+      </w:pPr>
+    </w:p>
+    <w:p>
+      <w:pPr>
+        <w:jc w:val="both"/>
+        <w:rPr>
+          <w:rFonts w:ascii="Arial" w:hAnsi="Arial" w:cs="Arial"/>
+          <w:sz w:val="22"/>
+          <w:szCs w:val="22"/>
+          <w:lang w:val="en-GB"/>
+        </w:rPr>
+      </w:pPr>
+      <w:r>
+        <w:rPr>
+          <w:rFonts w:ascii="Arial" w:hAnsi="Arial" w:cs="Arial"/>
+          <w:b/>
+          <w:sz w:val="22"/>
+          <w:szCs w:val="22"/>
+        </w:rPr>
+        <w:t>Pagan, M.</w:t>
+      </w:r>
+      <w:r>
+        <w:rPr>
+          <w:rFonts w:ascii="Arial" w:hAnsi="Arial" w:cs="Arial"/>
+          <w:sz w:val="22"/>
+          <w:szCs w:val="22"/>
+        </w:rPr>
+        <w:t xml:space="preserve">, Tang, V., Aoi, M.C., Pillow, J.W., Mante, V., </w:t>
+      </w:r>
+      <w:proofErr w:type="spellStart"/>
+      <w:r>
+        <w:rPr>
+          <w:rFonts w:ascii="Arial" w:hAnsi="Arial" w:cs="Arial"/>
+          <w:sz w:val="22"/>
+          <w:szCs w:val="22"/>
+        </w:rPr>
+        <w:t>Sussillo</w:t>
+      </w:r>
+      <w:proofErr w:type="spellEnd"/>
+      <w:r>
+        <w:rPr>
+          <w:rFonts w:ascii="Arial" w:hAnsi="Arial" w:cs="Arial"/>
+          <w:sz w:val="22"/>
+          <w:szCs w:val="22"/>
+        </w:rPr>
+        <w:t>, D.</w:t>
+      </w:r>
+      <w:r>
+        <w:rPr>
+          <w:rFonts w:ascii="Arial" w:hAnsi="Arial" w:cs="Arial"/>
+          <w:sz w:val="22"/>
+          <w:szCs w:val="22"/>
+        </w:rPr>
+        <w:t>,</w:t>
+      </w:r>
+      <w:r>
+        <w:rPr>
+          <w:rFonts w:ascii="Arial" w:hAnsi="Arial" w:cs="Arial"/>
+          <w:sz w:val="22"/>
+          <w:szCs w:val="22"/>
+        </w:rPr>
+        <w:t xml:space="preserve"> Brody, C.D.</w:t>
+      </w:r>
+      <w:r>
+        <w:rPr>
+          <w:rFonts w:ascii="Arial" w:hAnsi="Arial" w:cs="Arial"/>
+          <w:sz w:val="22"/>
+          <w:szCs w:val="22"/>
+        </w:rPr>
+        <w:t xml:space="preserve"> (202</w:t>
+      </w:r>
+      <w:r>
+        <w:rPr>
+          <w:rFonts w:ascii="Arial" w:hAnsi="Arial" w:cs="Arial"/>
+          <w:sz w:val="22"/>
+          <w:szCs w:val="22"/>
+        </w:rPr>
+        <w:t>4</w:t>
+      </w:r>
+      <w:r>
+        <w:rPr>
+          <w:rFonts w:ascii="Arial" w:hAnsi="Arial" w:cs="Arial"/>
+          <w:sz w:val="22"/>
+          <w:szCs w:val="22"/>
+        </w:rPr>
+        <w:t>)</w:t>
+      </w:r>
+      <w:r>
+        <w:rPr>
+          <w:rFonts w:ascii="Arial" w:hAnsi="Arial" w:cs="Arial"/>
+          <w:sz w:val="22"/>
+          <w:szCs w:val="22"/>
+        </w:rPr>
+        <w:t xml:space="preserve"> </w:t>
+      </w:r>
+      <w:hyperlink r:id="rId16" w:history="1">
+        <w:r>
+          <w:rPr>
+            <w:rStyle w:val="Hyperlink"/>
+            <w:rFonts w:ascii="Arial" w:hAnsi="Arial" w:cs="Arial"/>
+            <w:sz w:val="22"/>
+            <w:szCs w:val="22"/>
+          </w:rPr>
+          <w:t>Individual variability of neural computations underlying flexible decisions</w:t>
+        </w:r>
+      </w:hyperlink>
+      <w:r>
+        <w:rPr>
+          <w:rFonts w:ascii="Arial" w:hAnsi="Arial" w:cs="Arial"/>
+          <w:sz w:val="22"/>
+          <w:szCs w:val="22"/>
+        </w:rPr>
+        <w:t xml:space="preserve">, </w:t>
+      </w:r>
+      <w:r>
+        <w:rPr>
+          <w:rFonts w:ascii="Arial" w:hAnsi="Arial" w:cs="Arial"/>
+          <w:i/>
+          <w:iCs/>
+          <w:sz w:val="22"/>
+          <w:szCs w:val="22"/>
+          <w:lang w:val="en-GB"/>
+        </w:rPr>
+        <w:t>Nature</w:t>
+      </w:r>
+      <w:r>
+        <w:rPr>
+          <w:rFonts w:ascii="Arial" w:hAnsi="Arial" w:cs="Arial"/>
+          <w:sz w:val="22"/>
+          <w:szCs w:val="22"/>
+          <w:lang w:val="en-GB"/>
+        </w:rPr>
+        <w:t xml:space="preserve">. </w:t>
+      </w:r>
+      <w:r>
+        <w:rPr>
+          <w:rFonts w:ascii="Arial" w:hAnsi="Arial" w:cs="Arial"/>
+          <w:sz w:val="22"/>
+          <w:szCs w:val="22"/>
+        </w:rPr>
+        <w:t>https://doi.org/10.1038/s41586-024-08433-6</w:t>
+      </w:r>
+      <w:r>
+        <w:rPr>
+          <w:rFonts w:ascii="Arial" w:hAnsi="Arial" w:cs="Arial"/>
+          <w:sz w:val="22"/>
+          <w:szCs w:val="22"/>
+          <w:lang w:val="en-GB"/>
+        </w:rPr>
+        <w:t xml:space="preserve"> </w:t>
       </w:r>
     </w:p>
     <w:p>
@@ -5901,7 +5811,6 @@
   <w:style w:type="character" w:default="1" w:styleId="DefaultParagraphFont">
     <w:name w:val="Default Paragraph Font"/>
     <w:uiPriority w:val="1"/>
-    <w:semiHidden/>
     <w:unhideWhenUsed/>
   </w:style>
   <w:style w:type="table" w:default="1" w:styleId="TableNormal">

</xml_diff>